<commit_message>
this is my sixth commit
</commit_message>
<xml_diff>
--- a/readme/web.docx
+++ b/readme/web.docx
@@ -4,11 +4,439 @@
   <w:body>
     <w:p>
       <w:pPr>
-        <w:ind w:left="720"/>
-        <w:rPr>
+        <w:pStyle w:val="Heading1"/>
+        <w:ind w:left="180" w:firstLine="540"/>
+        <w:rPr>
+          <w:b/>
           <w:color w:val="FF0000"/>
           <w:sz w:val="36"/>
+          <w:szCs w:val="36"/>
+        </w:rPr>
+      </w:pPr>
+      <w:r>
+        <w:t xml:space="preserve"> </w:t>
+      </w:r>
+      <w:r>
+        <w:rPr>
+          <w:b/>
+          <w:color w:val="FF0000"/>
+          <w:sz w:val="36"/>
+          <w:szCs w:val="36"/>
+        </w:rPr>
+        <w:t>Contents</w:t>
+      </w:r>
+    </w:p>
+    <w:p>
+      <w:pPr>
+        <w:ind w:left="180" w:firstLine="540"/>
+        <w:rPr>
+          <w:color w:val="FF0000"/>
+          <w:sz w:val="32"/>
           <w:szCs w:val="32"/>
+        </w:rPr>
+      </w:pPr>
+      <w:r>
+        <w:rPr>
+          <w:color w:val="FF0000"/>
+        </w:rPr>
+        <w:t xml:space="preserve"> </w:t>
+      </w:r>
+      <w:r>
+        <w:rPr>
+          <w:color w:val="FF0000"/>
+          <w:sz w:val="32"/>
+          <w:szCs w:val="32"/>
+        </w:rPr>
+        <w:t>Sketches</w:t>
+      </w:r>
+    </w:p>
+    <w:p>
+      <w:pPr>
+        <w:pStyle w:val="ListParagraph"/>
+        <w:numPr>
+          <w:ilvl w:val="0"/>
+          <w:numId w:val="7"/>
+        </w:numPr>
+        <w:rPr>
+          <w:color w:val="FF0000"/>
+        </w:rPr>
+      </w:pPr>
+      <w:r>
+        <w:rPr>
+          <w:color w:val="FF0000"/>
+        </w:rPr>
+        <w:t>Homepage</w:t>
+      </w:r>
+    </w:p>
+    <w:p>
+      <w:pPr>
+        <w:pStyle w:val="ListParagraph"/>
+        <w:numPr>
+          <w:ilvl w:val="0"/>
+          <w:numId w:val="7"/>
+        </w:numPr>
+        <w:rPr>
+          <w:color w:val="FF0000"/>
+        </w:rPr>
+      </w:pPr>
+      <w:r>
+        <w:rPr>
+          <w:color w:val="FF0000"/>
+        </w:rPr>
+        <w:t>About page</w:t>
+      </w:r>
+    </w:p>
+    <w:p>
+      <w:pPr>
+        <w:pStyle w:val="ListParagraph"/>
+        <w:numPr>
+          <w:ilvl w:val="0"/>
+          <w:numId w:val="7"/>
+        </w:numPr>
+        <w:rPr>
+          <w:color w:val="FF0000"/>
+          <w:sz w:val="24"/>
+          <w:szCs w:val="24"/>
+        </w:rPr>
+      </w:pPr>
+      <w:r>
+        <w:rPr>
+          <w:color w:val="FF0000"/>
+          <w:sz w:val="24"/>
+          <w:szCs w:val="24"/>
+        </w:rPr>
+        <w:t>CV page</w:t>
+      </w:r>
+    </w:p>
+    <w:p>
+      <w:pPr>
+        <w:pStyle w:val="ListParagraph"/>
+        <w:numPr>
+          <w:ilvl w:val="0"/>
+          <w:numId w:val="7"/>
+        </w:numPr>
+        <w:rPr>
+          <w:color w:val="FF0000"/>
+          <w:sz w:val="24"/>
+          <w:szCs w:val="24"/>
+        </w:rPr>
+      </w:pPr>
+      <w:r>
+        <w:rPr>
+          <w:color w:val="FF0000"/>
+          <w:sz w:val="24"/>
+          <w:szCs w:val="24"/>
+        </w:rPr>
+        <w:t>Contact page</w:t>
+      </w:r>
+    </w:p>
+    <w:p>
+      <w:pPr>
+        <w:ind w:left="180" w:firstLine="540"/>
+        <w:rPr>
+          <w:color w:val="FF0000"/>
+          <w:sz w:val="36"/>
+          <w:szCs w:val="36"/>
+        </w:rPr>
+      </w:pPr>
+      <w:r>
+        <w:rPr>
+          <w:color w:val="FF0000"/>
+          <w:sz w:val="36"/>
+          <w:szCs w:val="36"/>
+        </w:rPr>
+        <w:t>Design</w:t>
+      </w:r>
+    </w:p>
+    <w:p>
+      <w:pPr>
+        <w:ind w:left="180" w:firstLine="540"/>
+        <w:rPr>
+          <w:color w:val="FF0000"/>
+          <w:sz w:val="32"/>
+          <w:szCs w:val="32"/>
+        </w:rPr>
+      </w:pPr>
+      <w:r>
+        <w:rPr>
+          <w:color w:val="FF0000"/>
+          <w:sz w:val="32"/>
+          <w:szCs w:val="32"/>
+        </w:rPr>
+        <w:t>Wireframes</w:t>
+      </w:r>
+    </w:p>
+    <w:p>
+      <w:pPr>
+        <w:pStyle w:val="ListParagraph"/>
+        <w:numPr>
+          <w:ilvl w:val="0"/>
+          <w:numId w:val="8"/>
+        </w:numPr>
+        <w:rPr>
+          <w:color w:val="FF0000"/>
+        </w:rPr>
+      </w:pPr>
+      <w:r>
+        <w:rPr>
+          <w:color w:val="FF0000"/>
+        </w:rPr>
+        <w:t>Wireframes for my webpage</w:t>
+      </w:r>
+    </w:p>
+    <w:p>
+      <w:pPr>
+        <w:pStyle w:val="ListParagraph"/>
+        <w:numPr>
+          <w:ilvl w:val="0"/>
+          <w:numId w:val="8"/>
+        </w:numPr>
+        <w:rPr>
+          <w:color w:val="FF0000"/>
+        </w:rPr>
+      </w:pPr>
+      <w:r>
+        <w:rPr>
+          <w:color w:val="FF0000"/>
+        </w:rPr>
+        <w:t>Wireframe for home page</w:t>
+      </w:r>
+    </w:p>
+    <w:p>
+      <w:pPr>
+        <w:pStyle w:val="ListParagraph"/>
+        <w:numPr>
+          <w:ilvl w:val="0"/>
+          <w:numId w:val="8"/>
+        </w:numPr>
+        <w:rPr>
+          <w:color w:val="FF0000"/>
+        </w:rPr>
+      </w:pPr>
+      <w:r>
+        <w:rPr>
+          <w:color w:val="FF0000"/>
+        </w:rPr>
+        <w:t>Wireframe for my about page</w:t>
+      </w:r>
+    </w:p>
+    <w:p>
+      <w:pPr>
+        <w:pStyle w:val="ListParagraph"/>
+        <w:numPr>
+          <w:ilvl w:val="0"/>
+          <w:numId w:val="8"/>
+        </w:numPr>
+        <w:rPr>
+          <w:color w:val="FF0000"/>
+        </w:rPr>
+      </w:pPr>
+      <w:r>
+        <w:rPr>
+          <w:color w:val="FF0000"/>
+        </w:rPr>
+        <w:t>Wireframe for my contact page</w:t>
+      </w:r>
+    </w:p>
+    <w:p>
+      <w:pPr>
+        <w:pStyle w:val="ListParagraph"/>
+        <w:numPr>
+          <w:ilvl w:val="0"/>
+          <w:numId w:val="8"/>
+        </w:numPr>
+        <w:rPr>
+          <w:color w:val="FF0000"/>
+        </w:rPr>
+      </w:pPr>
+      <w:r>
+        <w:rPr>
+          <w:color w:val="FF0000"/>
+        </w:rPr>
+        <w:t>Logo (My Design)</w:t>
+      </w:r>
+    </w:p>
+    <w:p>
+      <w:pPr>
+        <w:ind w:left="180" w:firstLine="540"/>
+        <w:rPr>
+          <w:color w:val="FF0000"/>
+          <w:sz w:val="32"/>
+          <w:szCs w:val="32"/>
+        </w:rPr>
+      </w:pPr>
+      <w:r>
+        <w:rPr>
+          <w:color w:val="FF0000"/>
+          <w:sz w:val="32"/>
+          <w:szCs w:val="32"/>
+        </w:rPr>
+        <w:t>Prototype</w:t>
+      </w:r>
+    </w:p>
+    <w:p>
+      <w:pPr>
+        <w:pStyle w:val="ListParagraph"/>
+        <w:numPr>
+          <w:ilvl w:val="0"/>
+          <w:numId w:val="9"/>
+        </w:numPr>
+        <w:rPr>
+          <w:color w:val="FF0000"/>
+        </w:rPr>
+      </w:pPr>
+      <w:r>
+        <w:rPr>
+          <w:color w:val="FF0000"/>
+        </w:rPr>
+        <w:t>My header</w:t>
+      </w:r>
+    </w:p>
+    <w:p>
+      <w:pPr>
+        <w:pStyle w:val="ListParagraph"/>
+        <w:numPr>
+          <w:ilvl w:val="0"/>
+          <w:numId w:val="9"/>
+        </w:numPr>
+        <w:rPr>
+          <w:color w:val="FF0000"/>
+        </w:rPr>
+      </w:pPr>
+      <w:r>
+        <w:rPr>
+          <w:color w:val="FF0000"/>
+        </w:rPr>
+        <w:t>My footer</w:t>
+      </w:r>
+    </w:p>
+    <w:p>
+      <w:pPr>
+        <w:pStyle w:val="ListParagraph"/>
+        <w:numPr>
+          <w:ilvl w:val="0"/>
+          <w:numId w:val="9"/>
+        </w:numPr>
+        <w:rPr>
+          <w:color w:val="FF0000"/>
+        </w:rPr>
+      </w:pPr>
+      <w:r>
+        <w:rPr>
+          <w:color w:val="FF0000"/>
+        </w:rPr>
+        <w:t>Homepage</w:t>
+      </w:r>
+    </w:p>
+    <w:p>
+      <w:pPr>
+        <w:pStyle w:val="ListParagraph"/>
+        <w:numPr>
+          <w:ilvl w:val="0"/>
+          <w:numId w:val="9"/>
+        </w:numPr>
+        <w:rPr>
+          <w:color w:val="FF0000"/>
+        </w:rPr>
+      </w:pPr>
+      <w:r>
+        <w:rPr>
+          <w:color w:val="FF0000"/>
+        </w:rPr>
+        <w:t>About page</w:t>
+      </w:r>
+    </w:p>
+    <w:p>
+      <w:pPr>
+        <w:pStyle w:val="ListParagraph"/>
+        <w:numPr>
+          <w:ilvl w:val="0"/>
+          <w:numId w:val="9"/>
+        </w:numPr>
+        <w:rPr>
+          <w:color w:val="FF0000"/>
+        </w:rPr>
+      </w:pPr>
+      <w:r>
+        <w:rPr>
+          <w:color w:val="FF0000"/>
+        </w:rPr>
+        <w:t>CV page</w:t>
+      </w:r>
+    </w:p>
+    <w:p>
+      <w:pPr>
+        <w:pStyle w:val="ListParagraph"/>
+        <w:numPr>
+          <w:ilvl w:val="0"/>
+          <w:numId w:val="9"/>
+        </w:numPr>
+        <w:rPr>
+          <w:color w:val="FF0000"/>
+        </w:rPr>
+      </w:pPr>
+      <w:r>
+        <w:rPr>
+          <w:color w:val="FF0000"/>
+        </w:rPr>
+        <w:t>Contact page</w:t>
+      </w:r>
+    </w:p>
+    <w:p>
+      <w:pPr>
+        <w:ind w:left="180" w:firstLine="540"/>
+        <w:rPr>
+          <w:color w:val="FF0000"/>
+        </w:rPr>
+      </w:pPr>
+    </w:p>
+    <w:p>
+      <w:pPr>
+        <w:ind w:left="180" w:firstLine="540"/>
+        <w:rPr>
+          <w:color w:val="FF0000"/>
+        </w:rPr>
+      </w:pPr>
+    </w:p>
+    <w:p>
+      <w:pPr>
+        <w:rPr>
+          <w:color w:val="FF0000"/>
+        </w:rPr>
+      </w:pPr>
+    </w:p>
+    <w:p>
+      <w:pPr>
+        <w:rPr>
+          <w:color w:val="FF0000"/>
+        </w:rPr>
+      </w:pPr>
+    </w:p>
+    <w:p>
+      <w:pPr>
+        <w:rPr>
+          <w:color w:val="FF0000"/>
+        </w:rPr>
+      </w:pPr>
+    </w:p>
+    <w:p>
+      <w:pPr>
+        <w:rPr>
+          <w:color w:val="FF0000"/>
+        </w:rPr>
+      </w:pPr>
+    </w:p>
+    <w:p>
+      <w:pPr>
+        <w:rPr>
+          <w:color w:val="FF0000"/>
+        </w:rPr>
+      </w:pPr>
+    </w:p>
+    <w:p>
+      <w:pPr>
+        <w:rPr>
+          <w:color w:val="FF0000"/>
         </w:rPr>
       </w:pPr>
     </w:p>
@@ -22,13 +450,36 @@
           <w:u w:val="single"/>
         </w:rPr>
       </w:pPr>
-      <w:r>
+    </w:p>
+    <w:p>
+      <w:pPr>
+        <w:ind w:left="720"/>
         <w:rPr>
           <w:color w:val="FF0000"/>
           <w:sz w:val="36"/>
           <w:szCs w:val="32"/>
           <w:u w:val="single"/>
         </w:rPr>
+      </w:pPr>
+    </w:p>
+    <w:p>
+      <w:pPr>
+        <w:ind w:left="720"/>
+        <w:rPr>
+          <w:color w:val="FF0000"/>
+          <w:sz w:val="36"/>
+          <w:szCs w:val="32"/>
+          <w:u w:val="single"/>
+        </w:rPr>
+      </w:pPr>
+      <w:r>
+        <w:rPr>
+          <w:color w:val="FF0000"/>
+          <w:sz w:val="36"/>
+          <w:szCs w:val="32"/>
+          <w:u w:val="single"/>
+        </w:rPr>
+        <w:lastRenderedPageBreak/>
         <w:t>Sketches</w:t>
       </w:r>
       <w:r>
@@ -190,53 +641,46 @@
           <w:sz w:val="24"/>
           <w:szCs w:val="24"/>
         </w:rPr>
-        <w:t xml:space="preserve">my </w:t>
-      </w:r>
-      <w:r>
-        <w:rPr>
+        <w:t xml:space="preserve">my Google location map </w:t>
+      </w:r>
+      <w:r>
+        <w:rPr>
+          <w:sz w:val="24"/>
+          <w:szCs w:val="24"/>
+        </w:rPr>
+        <w:t>so that people can know about mine location.</w:t>
+      </w:r>
+      <w:r>
+        <w:rPr>
+          <w:sz w:val="24"/>
+          <w:szCs w:val="24"/>
+        </w:rPr>
+        <w:t xml:space="preserve"> There will also be a link in each and every webpages</w:t>
+      </w:r>
+      <w:r>
+        <w:rPr>
+          <w:sz w:val="24"/>
+          <w:szCs w:val="24"/>
+        </w:rPr>
+        <w:t xml:space="preserve"> and some other important words.</w:t>
+      </w:r>
+    </w:p>
+    <w:p>
+      <w:pPr>
+        <w:ind w:left="720"/>
+        <w:rPr>
+          <w:color w:val="FF0000"/>
+          <w:sz w:val="24"/>
+          <w:szCs w:val="24"/>
+        </w:rPr>
+      </w:pPr>
+      <w:r>
+        <w:rPr>
+          <w:color w:val="FF0000"/>
           <w:sz w:val="24"/>
           <w:szCs w:val="24"/>
         </w:rPr>
         <w:lastRenderedPageBreak/>
-        <w:t xml:space="preserve">Google location map </w:t>
-      </w:r>
-      <w:r>
-        <w:rPr>
-          <w:sz w:val="24"/>
-          <w:szCs w:val="24"/>
-        </w:rPr>
-        <w:t>so that people can know about mine location.</w:t>
-      </w:r>
-      <w:r>
-        <w:rPr>
-          <w:sz w:val="24"/>
-          <w:szCs w:val="24"/>
-        </w:rPr>
-        <w:t xml:space="preserve"> There will also be a link in each and every webpages</w:t>
-      </w:r>
-      <w:r>
-        <w:rPr>
-          <w:sz w:val="24"/>
-          <w:szCs w:val="24"/>
-        </w:rPr>
-        <w:t xml:space="preserve"> and some other important words.</w:t>
-      </w:r>
-    </w:p>
-    <w:p>
-      <w:pPr>
-        <w:ind w:left="720"/>
-        <w:rPr>
-          <w:color w:val="FF0000"/>
-          <w:sz w:val="24"/>
-          <w:szCs w:val="24"/>
-        </w:rPr>
-      </w:pPr>
-      <w:r>
-        <w:rPr>
-          <w:color w:val="FF0000"/>
-          <w:sz w:val="24"/>
-          <w:szCs w:val="24"/>
-        </w:rPr>
         <w:t>About page</w:t>
       </w:r>
     </w:p>
@@ -329,6 +773,16 @@
           <w:szCs w:val="24"/>
         </w:rPr>
       </w:pPr>
+    </w:p>
+    <w:p>
+      <w:pPr>
+        <w:ind w:left="720"/>
+        <w:rPr>
+          <w:color w:val="FF0000"/>
+          <w:sz w:val="24"/>
+          <w:szCs w:val="24"/>
+        </w:rPr>
+      </w:pPr>
       <w:r>
         <w:rPr>
           <w:color w:val="FF0000"/>
@@ -484,7 +938,14 @@
           <w:sz w:val="24"/>
           <w:szCs w:val="24"/>
         </w:rPr>
-        <w:t xml:space="preserve">                </w:t>
+        <w:t xml:space="preserve"> </w:t>
+      </w:r>
+      <w:r>
+        <w:rPr>
+          <w:sz w:val="24"/>
+          <w:szCs w:val="24"/>
+        </w:rPr>
+        <w:t xml:space="preserve"> </w:t>
       </w:r>
       <w:r>
         <w:rPr>
@@ -595,19 +1056,11 @@
     </w:p>
     <w:p>
       <w:pPr>
-        <w:ind w:left="720"/>
-        <w:rPr>
-          <w:sz w:val="24"/>
-          <w:szCs w:val="24"/>
-        </w:rPr>
-      </w:pPr>
-    </w:p>
-    <w:p>
-      <w:pPr>
         <w:ind w:right="450"/>
         <w:rPr>
           <w:sz w:val="36"/>
           <w:szCs w:val="36"/>
+          <w:u w:val="single"/>
         </w:rPr>
       </w:pPr>
       <w:r>
@@ -615,6 +1068,7 @@
           <w:color w:val="FF0000"/>
           <w:sz w:val="36"/>
           <w:szCs w:val="36"/>
+          <w:u w:val="single"/>
         </w:rPr>
         <w:t>DESIGNS</w:t>
       </w:r>
@@ -636,6 +1090,8 @@
         </w:rPr>
         <w:t>Wireframes for my webpage</w:t>
       </w:r>
+      <w:bookmarkStart w:id="0" w:name="_GoBack"/>
+      <w:bookmarkEnd w:id="0"/>
     </w:p>
     <w:p>
       <w:pPr>
@@ -648,7 +1104,6 @@
         <w:rPr>
           <w:color w:val="FF0000"/>
         </w:rPr>
-        <w:lastRenderedPageBreak/>
         <w:t>Wireframe for my Homepage</w:t>
       </w:r>
     </w:p>
@@ -1389,49 +1844,7 @@
           <w:sz w:val="24"/>
           <w:szCs w:val="24"/>
         </w:rPr>
-        <w:t xml:space="preserve"> I divided whole page into 3 parts i.e. header, section and</w:t>
-      </w:r>
-      <w:r>
-        <w:rPr>
-          <w:sz w:val="24"/>
-          <w:szCs w:val="24"/>
-        </w:rPr>
-        <w:t xml:space="preserve"> </w:t>
-      </w:r>
-      <w:r>
-        <w:rPr>
-          <w:sz w:val="24"/>
-          <w:szCs w:val="24"/>
-        </w:rPr>
-        <w:t>footer in every pages. In header I had kept my own creation logo which is used by animation so that it moves from left to right</w:t>
-      </w:r>
-      <w:r>
-        <w:rPr>
-          <w:sz w:val="24"/>
-          <w:szCs w:val="24"/>
-        </w:rPr>
-        <w:t xml:space="preserve"> infinitely</w:t>
-      </w:r>
-      <w:r>
-        <w:rPr>
-          <w:sz w:val="24"/>
-          <w:szCs w:val="24"/>
-        </w:rPr>
-        <w:t>. I have kept the navigatio</w:t>
-      </w:r>
-      <w:r>
-        <w:rPr>
-          <w:sz w:val="24"/>
-          <w:szCs w:val="24"/>
-        </w:rPr>
-        <w:t>n bar on the header</w:t>
-      </w:r>
-      <w:r>
-        <w:rPr>
-          <w:sz w:val="24"/>
-          <w:szCs w:val="24"/>
-        </w:rPr>
-        <w:t xml:space="preserve">. In section part I kept the background images and my small own picture over it at the right so that, I can give some of the description about me briefly. At the footer I put the icons of social sites so that people can easily access to the social sites directly through my websites and I </w:t>
+        <w:t xml:space="preserve"> I divided whole page into 3 parts i.e. header, section and footer in every pages. In header I had kept my own creation logo which is used by animation so that it moves from left to right infinitely. I have kept the navigation bar on the header. In section part I kept the background images and my small own picture over it at the right so that, I can give some of the description about me briefly. At the footer I put the icons of social sites so that people can easily access to the social sites directly through my websites and I kept my Google location map so that people can know about mine </w:t>
       </w:r>
       <w:r>
         <w:rPr>
@@ -1439,35 +1852,7 @@
           <w:szCs w:val="24"/>
         </w:rPr>
         <w:lastRenderedPageBreak/>
-        <w:t>kept</w:t>
-      </w:r>
-      <w:r>
-        <w:rPr>
-          <w:sz w:val="24"/>
-          <w:szCs w:val="24"/>
-        </w:rPr>
-        <w:t xml:space="preserve"> my</w:t>
-      </w:r>
-      <w:r>
-        <w:rPr>
-          <w:sz w:val="24"/>
-          <w:szCs w:val="24"/>
-        </w:rPr>
-        <w:t xml:space="preserve"> </w:t>
-      </w:r>
-      <w:r>
-        <w:rPr>
-          <w:sz w:val="24"/>
-          <w:szCs w:val="24"/>
-        </w:rPr>
-        <w:t xml:space="preserve">Google location map </w:t>
-      </w:r>
-      <w:r>
-        <w:rPr>
-          <w:sz w:val="24"/>
-          <w:szCs w:val="24"/>
-        </w:rPr>
-        <w:t>so that people can know about mine location. There will also be a link in each and every webpages and some other important words.</w:t>
+        <w:t>location. There will also be a link in each and every webpages and some other important words.</w:t>
       </w:r>
     </w:p>
     <w:p>
@@ -2199,39 +2584,17 @@
     </w:p>
     <w:p>
       <w:pPr>
-        <w:ind w:left="720"/>
-        <w:rPr>
-          <w:sz w:val="24"/>
-          <w:szCs w:val="24"/>
-        </w:rPr>
-      </w:pPr>
-      <w:r>
-        <w:rPr>
-          <w:sz w:val="24"/>
-          <w:szCs w:val="24"/>
-        </w:rPr>
-        <w:t xml:space="preserve">  I have kept</w:t>
-      </w:r>
-      <w:r>
-        <w:rPr>
-          <w:sz w:val="24"/>
-          <w:szCs w:val="24"/>
-        </w:rPr>
-        <w:t xml:space="preserve"> the same header and footer as in home page. The only changes I have made </w:t>
-      </w:r>
-      <w:r>
-        <w:rPr>
-          <w:sz w:val="24"/>
-          <w:szCs w:val="24"/>
-        </w:rPr>
-        <w:t>is in section part. I kept</w:t>
-      </w:r>
-      <w:r>
-        <w:rPr>
-          <w:sz w:val="24"/>
-          <w:szCs w:val="24"/>
-        </w:rPr>
-        <w:t xml:space="preserve"> the other background images to this pages and put the </w:t>
+        <w:rPr>
+          <w:sz w:val="24"/>
+          <w:szCs w:val="24"/>
+        </w:rPr>
+      </w:pPr>
+      <w:r>
+        <w:rPr>
+          <w:sz w:val="24"/>
+          <w:szCs w:val="24"/>
+        </w:rPr>
+        <w:t xml:space="preserve">  I have kept the same header and footer as in home page. The only changes I have made is in section part. I kept the other background images to this pages and put the large image of </w:t>
       </w:r>
       <w:r>
         <w:rPr>
@@ -2239,7 +2602,7 @@
           <w:szCs w:val="24"/>
         </w:rPr>
         <w:lastRenderedPageBreak/>
-        <w:t>large image of mine on the left side of the webpage. On the right hand side I have given the description on about me, my hobbies and my interest.</w:t>
+        <w:t>mine on the left side of the webpage. On the right hand side I have given the description on about me, my hobbies and my interest.</w:t>
       </w:r>
     </w:p>
     <w:p>
@@ -2886,10 +3249,18 @@
           <w:szCs w:val="24"/>
         </w:rPr>
         <w:tab/>
-      </w:r>
-      <w:r>
-        <w:rPr>
-          <w:color w:val="FF0000"/>
+        <w:t xml:space="preserve">                       </w:t>
+      </w:r>
+      <w:r>
+        <w:rPr>
+          <w:color w:val="FF0000"/>
+          <w:sz w:val="24"/>
+          <w:szCs w:val="24"/>
+        </w:rPr>
+        <w:t>Footer</w:t>
+      </w:r>
+      <w:r>
+        <w:rPr>
           <w:sz w:val="24"/>
           <w:szCs w:val="24"/>
         </w:rPr>
@@ -2897,26 +3268,10 @@
       </w:r>
       <w:r>
         <w:rPr>
-          <w:color w:val="FF0000"/>
           <w:sz w:val="24"/>
           <w:szCs w:val="24"/>
         </w:rPr>
         <w:tab/>
-        <w:t>Footer</w:t>
-      </w:r>
-      <w:r>
-        <w:rPr>
-          <w:sz w:val="24"/>
-          <w:szCs w:val="24"/>
-        </w:rPr>
-        <w:tab/>
-      </w:r>
-      <w:r>
-        <w:rPr>
-          <w:sz w:val="24"/>
-          <w:szCs w:val="24"/>
-        </w:rPr>
-        <w:tab/>
       </w:r>
     </w:p>
     <w:p>
@@ -2941,14 +3296,7 @@
           <w:sz w:val="24"/>
           <w:szCs w:val="24"/>
         </w:rPr>
-        <w:t xml:space="preserve">    Here I </w:t>
-      </w:r>
-      <w:r>
-        <w:rPr>
-          <w:sz w:val="24"/>
-          <w:szCs w:val="24"/>
-        </w:rPr>
-        <w:t>made two different div and put a large size image to the left hand side of my web pages and give the information about my curriculum vitae. There is also the link to my schools and colleges web sites. This also include some description about my skills and experiences.</w:t>
+        <w:t xml:space="preserve">    Here I made two different div and put a large size image to the left hand side of my web pages and give the information about my curriculum vitae. There is also the link to my schools and colleges web sites. This also include some description about my skills and experiences.</w:t>
       </w:r>
     </w:p>
     <w:p>
@@ -3691,17 +4039,7 @@
           <w:szCs w:val="24"/>
         </w:rPr>
         <w:tab/>
-        <w:t>Foote</w:t>
-      </w:r>
-      <w:bookmarkStart w:id="0" w:name="_GoBack"/>
-      <w:bookmarkEnd w:id="0"/>
-      <w:r>
-        <w:rPr>
-          <w:color w:val="FF0000"/>
-          <w:sz w:val="24"/>
-          <w:szCs w:val="24"/>
-        </w:rPr>
-        <w:t>r</w:t>
+        <w:t>Footer</w:t>
       </w:r>
     </w:p>
     <w:p>
@@ -3717,14 +4055,7 @@
           <w:szCs w:val="24"/>
         </w:rPr>
         <w:lastRenderedPageBreak/>
-        <w:t>Here is also</w:t>
-      </w:r>
-      <w:r>
-        <w:rPr>
-          <w:sz w:val="24"/>
-          <w:szCs w:val="24"/>
-        </w:rPr>
-        <w:t xml:space="preserve"> same content in the header and footer as in other pages. But, it include the forms where anyone can fill it and send some feedback to me. I added some of my address to this section on the right hand side.</w:t>
+        <w:t>Here is also same content in the header and footer as in other pages. But, it include the forms where anyone can fill it and send some feedback to me. I added some of my address to this section on the right hand side.</w:t>
       </w:r>
     </w:p>
     <w:p>
@@ -4381,6 +4712,128 @@
     </w:p>
     <w:p/>
     <w:p/>
+    <w:p/>
+    <w:p/>
+    <w:p/>
+    <w:p/>
+    <w:p>
+      <w:r>
+        <w:rPr>
+          <w:noProof/>
+        </w:rPr>
+        <w:drawing>
+          <wp:inline distT="0" distB="0" distL="0" distR="0">
+            <wp:extent cx="5829300" cy="2640815"/>
+            <wp:effectExtent l="0" t="0" r="0" b="7620"/>
+            <wp:docPr id="14" name="Picture 14" descr="C:\Users\Laxma\Pictures\Screenshots\Screenshot (23).png"/>
+            <wp:cNvGraphicFramePr>
+              <a:graphicFrameLocks xmlns:a="http://schemas.openxmlformats.org/drawingml/2006/main" noChangeAspect="1"/>
+            </wp:cNvGraphicFramePr>
+            <a:graphic xmlns:a="http://schemas.openxmlformats.org/drawingml/2006/main">
+              <a:graphicData uri="http://schemas.openxmlformats.org/drawingml/2006/picture">
+                <pic:pic xmlns:pic="http://schemas.openxmlformats.org/drawingml/2006/picture">
+                  <pic:nvPicPr>
+                    <pic:cNvPr id="0" name="Picture 3" descr="C:\Users\Laxma\Pictures\Screenshots\Screenshot (23).png"/>
+                    <pic:cNvPicPr>
+                      <a:picLocks noChangeAspect="1" noChangeArrowheads="1"/>
+                    </pic:cNvPicPr>
+                  </pic:nvPicPr>
+                  <pic:blipFill>
+                    <a:blip r:embed="rId24">
+                      <a:extLst>
+                        <a:ext uri="{28A0092B-C50C-407E-A947-70E740481C1C}">
+                          <a14:useLocalDpi xmlns:a14="http://schemas.microsoft.com/office/drawing/2010/main" val="0"/>
+                        </a:ext>
+                      </a:extLst>
+                    </a:blip>
+                    <a:srcRect/>
+                    <a:stretch>
+                      <a:fillRect/>
+                    </a:stretch>
+                  </pic:blipFill>
+                  <pic:spPr bwMode="auto">
+                    <a:xfrm>
+                      <a:off x="0" y="0"/>
+                      <a:ext cx="5829300" cy="2640815"/>
+                    </a:xfrm>
+                    <a:prstGeom prst="rect">
+                      <a:avLst/>
+                    </a:prstGeom>
+                    <a:noFill/>
+                    <a:ln>
+                      <a:noFill/>
+                    </a:ln>
+                  </pic:spPr>
+                </pic:pic>
+              </a:graphicData>
+            </a:graphic>
+          </wp:inline>
+        </w:drawing>
+      </w:r>
+    </w:p>
+    <w:p/>
+    <w:p/>
+    <w:p>
+      <w:r>
+        <w:rPr>
+          <w:noProof/>
+        </w:rPr>
+        <w:lastRenderedPageBreak/>
+        <w:drawing>
+          <wp:inline distT="0" distB="0" distL="0" distR="0">
+            <wp:extent cx="5829300" cy="2659298"/>
+            <wp:effectExtent l="0" t="0" r="0" b="8255"/>
+            <wp:docPr id="21" name="Picture 21" descr="C:\Users\Laxma\Pictures\Screenshots\Screenshot (28).png"/>
+            <wp:cNvGraphicFramePr>
+              <a:graphicFrameLocks xmlns:a="http://schemas.openxmlformats.org/drawingml/2006/main" noChangeAspect="1"/>
+            </wp:cNvGraphicFramePr>
+            <a:graphic xmlns:a="http://schemas.openxmlformats.org/drawingml/2006/main">
+              <a:graphicData uri="http://schemas.openxmlformats.org/drawingml/2006/picture">
+                <pic:pic xmlns:pic="http://schemas.openxmlformats.org/drawingml/2006/picture">
+                  <pic:nvPicPr>
+                    <pic:cNvPr id="0" name="Picture 4" descr="C:\Users\Laxma\Pictures\Screenshots\Screenshot (28).png"/>
+                    <pic:cNvPicPr>
+                      <a:picLocks noChangeAspect="1" noChangeArrowheads="1"/>
+                    </pic:cNvPicPr>
+                  </pic:nvPicPr>
+                  <pic:blipFill>
+                    <a:blip r:embed="rId25">
+                      <a:extLst>
+                        <a:ext uri="{28A0092B-C50C-407E-A947-70E740481C1C}">
+                          <a14:useLocalDpi xmlns:a14="http://schemas.microsoft.com/office/drawing/2010/main" val="0"/>
+                        </a:ext>
+                      </a:extLst>
+                    </a:blip>
+                    <a:srcRect/>
+                    <a:stretch>
+                      <a:fillRect/>
+                    </a:stretch>
+                  </pic:blipFill>
+                  <pic:spPr bwMode="auto">
+                    <a:xfrm>
+                      <a:off x="0" y="0"/>
+                      <a:ext cx="5829300" cy="2659298"/>
+                    </a:xfrm>
+                    <a:prstGeom prst="rect">
+                      <a:avLst/>
+                    </a:prstGeom>
+                    <a:noFill/>
+                    <a:ln>
+                      <a:noFill/>
+                    </a:ln>
+                  </pic:spPr>
+                </pic:pic>
+              </a:graphicData>
+            </a:graphic>
+          </wp:inline>
+        </w:drawing>
+      </w:r>
+    </w:p>
+    <w:p/>
+    <w:p/>
+    <w:p/>
+    <w:p/>
+    <w:p/>
     <w:p>
       <w:pPr>
         <w:rPr>
@@ -4538,7 +4991,7 @@
         </w:rPr>
         <w:t xml:space="preserve">[online]Available from:     </w:t>
       </w:r>
-      <w:hyperlink r:id="rId24" w:history="1">
+      <w:hyperlink r:id="rId26" w:history="1">
         <w:r>
           <w:rPr>
             <w:rStyle w:val="Hyperlink"/>
@@ -4566,9 +5019,9 @@
       </w:pPr>
     </w:p>
     <w:sectPr>
-      <w:footerReference w:type="default" r:id="rId25"/>
+      <w:footerReference w:type="default" r:id="rId27"/>
       <w:pgSz w:w="12240" w:h="15840"/>
-      <w:pgMar w:top="1440" w:right="1440" w:bottom="1440" w:left="1440" w:header="720" w:footer="720" w:gutter="0"/>
+      <w:pgMar w:top="1440" w:right="1440" w:bottom="1440" w:left="1620" w:header="720" w:footer="720" w:gutter="0"/>
       <w:cols w:space="720"/>
       <w:docGrid w:linePitch="360"/>
     </w:sectPr>
@@ -4983,6 +5436,345 @@
     </w:lvl>
   </w:abstractNum>
   <w:abstractNum w:abstractNumId="3">
+    <w:nsid w:val="235C44EE"/>
+    <w:multiLevelType w:val="hybridMultilevel"/>
+    <w:tmpl w:val="4E5A5AE2"/>
+    <w:lvl w:ilvl="0" w:tplc="04090001">
+      <w:start w:val="1"/>
+      <w:numFmt w:val="bullet"/>
+      <w:lvlText w:val=""/>
+      <w:lvlJc w:val="left"/>
+      <w:pPr>
+        <w:ind w:left="1440" w:hanging="360"/>
+      </w:pPr>
+      <w:rPr>
+        <w:rFonts w:ascii="Symbol" w:hAnsi="Symbol" w:hint="default"/>
+      </w:rPr>
+    </w:lvl>
+    <w:lvl w:ilvl="1" w:tplc="04090003" w:tentative="1">
+      <w:start w:val="1"/>
+      <w:numFmt w:val="bullet"/>
+      <w:lvlText w:val="o"/>
+      <w:lvlJc w:val="left"/>
+      <w:pPr>
+        <w:ind w:left="2160" w:hanging="360"/>
+      </w:pPr>
+      <w:rPr>
+        <w:rFonts w:ascii="Courier New" w:hAnsi="Courier New" w:cs="Courier New" w:hint="default"/>
+      </w:rPr>
+    </w:lvl>
+    <w:lvl w:ilvl="2" w:tplc="04090005" w:tentative="1">
+      <w:start w:val="1"/>
+      <w:numFmt w:val="bullet"/>
+      <w:lvlText w:val=""/>
+      <w:lvlJc w:val="left"/>
+      <w:pPr>
+        <w:ind w:left="2880" w:hanging="360"/>
+      </w:pPr>
+      <w:rPr>
+        <w:rFonts w:ascii="Wingdings" w:hAnsi="Wingdings" w:hint="default"/>
+      </w:rPr>
+    </w:lvl>
+    <w:lvl w:ilvl="3" w:tplc="04090001" w:tentative="1">
+      <w:start w:val="1"/>
+      <w:numFmt w:val="bullet"/>
+      <w:lvlText w:val=""/>
+      <w:lvlJc w:val="left"/>
+      <w:pPr>
+        <w:ind w:left="3600" w:hanging="360"/>
+      </w:pPr>
+      <w:rPr>
+        <w:rFonts w:ascii="Symbol" w:hAnsi="Symbol" w:hint="default"/>
+      </w:rPr>
+    </w:lvl>
+    <w:lvl w:ilvl="4" w:tplc="04090003" w:tentative="1">
+      <w:start w:val="1"/>
+      <w:numFmt w:val="bullet"/>
+      <w:lvlText w:val="o"/>
+      <w:lvlJc w:val="left"/>
+      <w:pPr>
+        <w:ind w:left="4320" w:hanging="360"/>
+      </w:pPr>
+      <w:rPr>
+        <w:rFonts w:ascii="Courier New" w:hAnsi="Courier New" w:cs="Courier New" w:hint="default"/>
+      </w:rPr>
+    </w:lvl>
+    <w:lvl w:ilvl="5" w:tplc="04090005" w:tentative="1">
+      <w:start w:val="1"/>
+      <w:numFmt w:val="bullet"/>
+      <w:lvlText w:val=""/>
+      <w:lvlJc w:val="left"/>
+      <w:pPr>
+        <w:ind w:left="5040" w:hanging="360"/>
+      </w:pPr>
+      <w:rPr>
+        <w:rFonts w:ascii="Wingdings" w:hAnsi="Wingdings" w:hint="default"/>
+      </w:rPr>
+    </w:lvl>
+    <w:lvl w:ilvl="6" w:tplc="04090001" w:tentative="1">
+      <w:start w:val="1"/>
+      <w:numFmt w:val="bullet"/>
+      <w:lvlText w:val=""/>
+      <w:lvlJc w:val="left"/>
+      <w:pPr>
+        <w:ind w:left="5760" w:hanging="360"/>
+      </w:pPr>
+      <w:rPr>
+        <w:rFonts w:ascii="Symbol" w:hAnsi="Symbol" w:hint="default"/>
+      </w:rPr>
+    </w:lvl>
+    <w:lvl w:ilvl="7" w:tplc="04090003" w:tentative="1">
+      <w:start w:val="1"/>
+      <w:numFmt w:val="bullet"/>
+      <w:lvlText w:val="o"/>
+      <w:lvlJc w:val="left"/>
+      <w:pPr>
+        <w:ind w:left="6480" w:hanging="360"/>
+      </w:pPr>
+      <w:rPr>
+        <w:rFonts w:ascii="Courier New" w:hAnsi="Courier New" w:cs="Courier New" w:hint="default"/>
+      </w:rPr>
+    </w:lvl>
+    <w:lvl w:ilvl="8" w:tplc="04090005" w:tentative="1">
+      <w:start w:val="1"/>
+      <w:numFmt w:val="bullet"/>
+      <w:lvlText w:val=""/>
+      <w:lvlJc w:val="left"/>
+      <w:pPr>
+        <w:ind w:left="7200" w:hanging="360"/>
+      </w:pPr>
+      <w:rPr>
+        <w:rFonts w:ascii="Wingdings" w:hAnsi="Wingdings" w:hint="default"/>
+      </w:rPr>
+    </w:lvl>
+  </w:abstractNum>
+  <w:abstractNum w:abstractNumId="4">
+    <w:nsid w:val="3B697C3B"/>
+    <w:multiLevelType w:val="hybridMultilevel"/>
+    <w:tmpl w:val="6D98F246"/>
+    <w:lvl w:ilvl="0" w:tplc="04090001">
+      <w:start w:val="1"/>
+      <w:numFmt w:val="bullet"/>
+      <w:lvlText w:val=""/>
+      <w:lvlJc w:val="left"/>
+      <w:pPr>
+        <w:ind w:left="1440" w:hanging="360"/>
+      </w:pPr>
+      <w:rPr>
+        <w:rFonts w:ascii="Symbol" w:hAnsi="Symbol" w:hint="default"/>
+      </w:rPr>
+    </w:lvl>
+    <w:lvl w:ilvl="1" w:tplc="04090003" w:tentative="1">
+      <w:start w:val="1"/>
+      <w:numFmt w:val="bullet"/>
+      <w:lvlText w:val="o"/>
+      <w:lvlJc w:val="left"/>
+      <w:pPr>
+        <w:ind w:left="2160" w:hanging="360"/>
+      </w:pPr>
+      <w:rPr>
+        <w:rFonts w:ascii="Courier New" w:hAnsi="Courier New" w:cs="Courier New" w:hint="default"/>
+      </w:rPr>
+    </w:lvl>
+    <w:lvl w:ilvl="2" w:tplc="04090005" w:tentative="1">
+      <w:start w:val="1"/>
+      <w:numFmt w:val="bullet"/>
+      <w:lvlText w:val=""/>
+      <w:lvlJc w:val="left"/>
+      <w:pPr>
+        <w:ind w:left="2880" w:hanging="360"/>
+      </w:pPr>
+      <w:rPr>
+        <w:rFonts w:ascii="Wingdings" w:hAnsi="Wingdings" w:hint="default"/>
+      </w:rPr>
+    </w:lvl>
+    <w:lvl w:ilvl="3" w:tplc="04090001" w:tentative="1">
+      <w:start w:val="1"/>
+      <w:numFmt w:val="bullet"/>
+      <w:lvlText w:val=""/>
+      <w:lvlJc w:val="left"/>
+      <w:pPr>
+        <w:ind w:left="3600" w:hanging="360"/>
+      </w:pPr>
+      <w:rPr>
+        <w:rFonts w:ascii="Symbol" w:hAnsi="Symbol" w:hint="default"/>
+      </w:rPr>
+    </w:lvl>
+    <w:lvl w:ilvl="4" w:tplc="04090003" w:tentative="1">
+      <w:start w:val="1"/>
+      <w:numFmt w:val="bullet"/>
+      <w:lvlText w:val="o"/>
+      <w:lvlJc w:val="left"/>
+      <w:pPr>
+        <w:ind w:left="4320" w:hanging="360"/>
+      </w:pPr>
+      <w:rPr>
+        <w:rFonts w:ascii="Courier New" w:hAnsi="Courier New" w:cs="Courier New" w:hint="default"/>
+      </w:rPr>
+    </w:lvl>
+    <w:lvl w:ilvl="5" w:tplc="04090005" w:tentative="1">
+      <w:start w:val="1"/>
+      <w:numFmt w:val="bullet"/>
+      <w:lvlText w:val=""/>
+      <w:lvlJc w:val="left"/>
+      <w:pPr>
+        <w:ind w:left="5040" w:hanging="360"/>
+      </w:pPr>
+      <w:rPr>
+        <w:rFonts w:ascii="Wingdings" w:hAnsi="Wingdings" w:hint="default"/>
+      </w:rPr>
+    </w:lvl>
+    <w:lvl w:ilvl="6" w:tplc="04090001" w:tentative="1">
+      <w:start w:val="1"/>
+      <w:numFmt w:val="bullet"/>
+      <w:lvlText w:val=""/>
+      <w:lvlJc w:val="left"/>
+      <w:pPr>
+        <w:ind w:left="5760" w:hanging="360"/>
+      </w:pPr>
+      <w:rPr>
+        <w:rFonts w:ascii="Symbol" w:hAnsi="Symbol" w:hint="default"/>
+      </w:rPr>
+    </w:lvl>
+    <w:lvl w:ilvl="7" w:tplc="04090003" w:tentative="1">
+      <w:start w:val="1"/>
+      <w:numFmt w:val="bullet"/>
+      <w:lvlText w:val="o"/>
+      <w:lvlJc w:val="left"/>
+      <w:pPr>
+        <w:ind w:left="6480" w:hanging="360"/>
+      </w:pPr>
+      <w:rPr>
+        <w:rFonts w:ascii="Courier New" w:hAnsi="Courier New" w:cs="Courier New" w:hint="default"/>
+      </w:rPr>
+    </w:lvl>
+    <w:lvl w:ilvl="8" w:tplc="04090005" w:tentative="1">
+      <w:start w:val="1"/>
+      <w:numFmt w:val="bullet"/>
+      <w:lvlText w:val=""/>
+      <w:lvlJc w:val="left"/>
+      <w:pPr>
+        <w:ind w:left="7200" w:hanging="360"/>
+      </w:pPr>
+      <w:rPr>
+        <w:rFonts w:ascii="Wingdings" w:hAnsi="Wingdings" w:hint="default"/>
+      </w:rPr>
+    </w:lvl>
+  </w:abstractNum>
+  <w:abstractNum w:abstractNumId="5">
+    <w:nsid w:val="4E8C1D5D"/>
+    <w:multiLevelType w:val="hybridMultilevel"/>
+    <w:tmpl w:val="7FBA6B04"/>
+    <w:lvl w:ilvl="0" w:tplc="04090001">
+      <w:start w:val="1"/>
+      <w:numFmt w:val="bullet"/>
+      <w:lvlText w:val=""/>
+      <w:lvlJc w:val="left"/>
+      <w:pPr>
+        <w:ind w:left="1440" w:hanging="360"/>
+      </w:pPr>
+      <w:rPr>
+        <w:rFonts w:ascii="Symbol" w:hAnsi="Symbol" w:hint="default"/>
+      </w:rPr>
+    </w:lvl>
+    <w:lvl w:ilvl="1" w:tplc="04090003" w:tentative="1">
+      <w:start w:val="1"/>
+      <w:numFmt w:val="bullet"/>
+      <w:lvlText w:val="o"/>
+      <w:lvlJc w:val="left"/>
+      <w:pPr>
+        <w:ind w:left="2160" w:hanging="360"/>
+      </w:pPr>
+      <w:rPr>
+        <w:rFonts w:ascii="Courier New" w:hAnsi="Courier New" w:cs="Courier New" w:hint="default"/>
+      </w:rPr>
+    </w:lvl>
+    <w:lvl w:ilvl="2" w:tplc="04090005" w:tentative="1">
+      <w:start w:val="1"/>
+      <w:numFmt w:val="bullet"/>
+      <w:lvlText w:val=""/>
+      <w:lvlJc w:val="left"/>
+      <w:pPr>
+        <w:ind w:left="2880" w:hanging="360"/>
+      </w:pPr>
+      <w:rPr>
+        <w:rFonts w:ascii="Wingdings" w:hAnsi="Wingdings" w:hint="default"/>
+      </w:rPr>
+    </w:lvl>
+    <w:lvl w:ilvl="3" w:tplc="04090001" w:tentative="1">
+      <w:start w:val="1"/>
+      <w:numFmt w:val="bullet"/>
+      <w:lvlText w:val=""/>
+      <w:lvlJc w:val="left"/>
+      <w:pPr>
+        <w:ind w:left="3600" w:hanging="360"/>
+      </w:pPr>
+      <w:rPr>
+        <w:rFonts w:ascii="Symbol" w:hAnsi="Symbol" w:hint="default"/>
+      </w:rPr>
+    </w:lvl>
+    <w:lvl w:ilvl="4" w:tplc="04090003" w:tentative="1">
+      <w:start w:val="1"/>
+      <w:numFmt w:val="bullet"/>
+      <w:lvlText w:val="o"/>
+      <w:lvlJc w:val="left"/>
+      <w:pPr>
+        <w:ind w:left="4320" w:hanging="360"/>
+      </w:pPr>
+      <w:rPr>
+        <w:rFonts w:ascii="Courier New" w:hAnsi="Courier New" w:cs="Courier New" w:hint="default"/>
+      </w:rPr>
+    </w:lvl>
+    <w:lvl w:ilvl="5" w:tplc="04090005" w:tentative="1">
+      <w:start w:val="1"/>
+      <w:numFmt w:val="bullet"/>
+      <w:lvlText w:val=""/>
+      <w:lvlJc w:val="left"/>
+      <w:pPr>
+        <w:ind w:left="5040" w:hanging="360"/>
+      </w:pPr>
+      <w:rPr>
+        <w:rFonts w:ascii="Wingdings" w:hAnsi="Wingdings" w:hint="default"/>
+      </w:rPr>
+    </w:lvl>
+    <w:lvl w:ilvl="6" w:tplc="04090001" w:tentative="1">
+      <w:start w:val="1"/>
+      <w:numFmt w:val="bullet"/>
+      <w:lvlText w:val=""/>
+      <w:lvlJc w:val="left"/>
+      <w:pPr>
+        <w:ind w:left="5760" w:hanging="360"/>
+      </w:pPr>
+      <w:rPr>
+        <w:rFonts w:ascii="Symbol" w:hAnsi="Symbol" w:hint="default"/>
+      </w:rPr>
+    </w:lvl>
+    <w:lvl w:ilvl="7" w:tplc="04090003" w:tentative="1">
+      <w:start w:val="1"/>
+      <w:numFmt w:val="bullet"/>
+      <w:lvlText w:val="o"/>
+      <w:lvlJc w:val="left"/>
+      <w:pPr>
+        <w:ind w:left="6480" w:hanging="360"/>
+      </w:pPr>
+      <w:rPr>
+        <w:rFonts w:ascii="Courier New" w:hAnsi="Courier New" w:cs="Courier New" w:hint="default"/>
+      </w:rPr>
+    </w:lvl>
+    <w:lvl w:ilvl="8" w:tplc="04090005" w:tentative="1">
+      <w:start w:val="1"/>
+      <w:numFmt w:val="bullet"/>
+      <w:lvlText w:val=""/>
+      <w:lvlJc w:val="left"/>
+      <w:pPr>
+        <w:ind w:left="7200" w:hanging="360"/>
+      </w:pPr>
+      <w:rPr>
+        <w:rFonts w:ascii="Wingdings" w:hAnsi="Wingdings" w:hint="default"/>
+      </w:rPr>
+    </w:lvl>
+  </w:abstractNum>
+  <w:abstractNum w:abstractNumId="6">
     <w:nsid w:val="4FA36FD5"/>
     <w:multiLevelType w:val="hybridMultilevel"/>
     <w:tmpl w:val="3C82CDAC"/>
@@ -5071,7 +5863,7 @@
       </w:pPr>
     </w:lvl>
   </w:abstractNum>
-  <w:abstractNum w:abstractNumId="4">
+  <w:abstractNum w:abstractNumId="7">
     <w:nsid w:val="655C4819"/>
     <w:multiLevelType w:val="hybridMultilevel"/>
     <w:tmpl w:val="3FE256E6"/>
@@ -5184,7 +5976,7 @@
       </w:rPr>
     </w:lvl>
   </w:abstractNum>
-  <w:abstractNum w:abstractNumId="5">
+  <w:abstractNum w:abstractNumId="8">
     <w:nsid w:val="658C7299"/>
     <w:multiLevelType w:val="hybridMultilevel"/>
     <w:tmpl w:val="4FACD126"/>
@@ -5274,19 +6066,28 @@
     <w:abstractNumId w:val="2"/>
   </w:num>
   <w:num w:numId="2">
-    <w:abstractNumId w:val="4"/>
+    <w:abstractNumId w:val="7"/>
   </w:num>
   <w:num w:numId="3">
-    <w:abstractNumId w:val="5"/>
+    <w:abstractNumId w:val="8"/>
   </w:num>
   <w:num w:numId="4">
-    <w:abstractNumId w:val="3"/>
+    <w:abstractNumId w:val="6"/>
   </w:num>
   <w:num w:numId="5">
     <w:abstractNumId w:val="0"/>
   </w:num>
   <w:num w:numId="6">
     <w:abstractNumId w:val="1"/>
+  </w:num>
+  <w:num w:numId="7">
+    <w:abstractNumId w:val="3"/>
+  </w:num>
+  <w:num w:numId="8">
+    <w:abstractNumId w:val="5"/>
+  </w:num>
+  <w:num w:numId="9">
+    <w:abstractNumId w:val="4"/>
   </w:num>
 </w:numbering>
 </file>
@@ -5685,6 +6486,27 @@
     <w:name w:val="Normal"/>
     <w:qFormat/>
   </w:style>
+  <w:style w:type="paragraph" w:styleId="Heading1">
+    <w:name w:val="heading 1"/>
+    <w:basedOn w:val="Normal"/>
+    <w:next w:val="Normal"/>
+    <w:link w:val="Heading1Char"/>
+    <w:uiPriority w:val="9"/>
+    <w:qFormat/>
+    <w:rsid w:val="006A32D1"/>
+    <w:pPr>
+      <w:keepNext/>
+      <w:keepLines/>
+      <w:spacing w:before="240" w:after="0"/>
+      <w:outlineLvl w:val="0"/>
+    </w:pPr>
+    <w:rPr>
+      <w:rFonts w:asciiTheme="majorHAnsi" w:eastAsiaTheme="majorEastAsia" w:hAnsiTheme="majorHAnsi" w:cstheme="majorBidi"/>
+      <w:color w:val="2E74B5" w:themeColor="accent1" w:themeShade="BF"/>
+      <w:sz w:val="32"/>
+      <w:szCs w:val="32"/>
+    </w:rPr>
+  </w:style>
   <w:style w:type="paragraph" w:styleId="Heading2">
     <w:name w:val="heading 2"/>
     <w:basedOn w:val="Normal"/>
@@ -5847,6 +6669,58 @@
     <w:link w:val="Footer"/>
     <w:uiPriority w:val="99"/>
     <w:rsid w:val="006F17CB"/>
+  </w:style>
+  <w:style w:type="paragraph" w:styleId="NoSpacing">
+    <w:name w:val="No Spacing"/>
+    <w:uiPriority w:val="1"/>
+    <w:qFormat/>
+    <w:rsid w:val="006A32D1"/>
+    <w:pPr>
+      <w:spacing w:after="0" w:line="240" w:lineRule="auto"/>
+    </w:pPr>
+  </w:style>
+  <w:style w:type="character" w:customStyle="1" w:styleId="Heading1Char">
+    <w:name w:val="Heading 1 Char"/>
+    <w:basedOn w:val="DefaultParagraphFont"/>
+    <w:link w:val="Heading1"/>
+    <w:uiPriority w:val="9"/>
+    <w:rsid w:val="006A32D1"/>
+    <w:rPr>
+      <w:rFonts w:asciiTheme="majorHAnsi" w:eastAsiaTheme="majorEastAsia" w:hAnsiTheme="majorHAnsi" w:cstheme="majorBidi"/>
+      <w:color w:val="2E74B5" w:themeColor="accent1" w:themeShade="BF"/>
+      <w:sz w:val="32"/>
+      <w:szCs w:val="32"/>
+    </w:rPr>
+  </w:style>
+  <w:style w:type="paragraph" w:styleId="BalloonText">
+    <w:name w:val="Balloon Text"/>
+    <w:basedOn w:val="Normal"/>
+    <w:link w:val="BalloonTextChar"/>
+    <w:uiPriority w:val="99"/>
+    <w:semiHidden/>
+    <w:unhideWhenUsed/>
+    <w:rsid w:val="006A32D1"/>
+    <w:pPr>
+      <w:spacing w:after="0" w:line="240" w:lineRule="auto"/>
+    </w:pPr>
+    <w:rPr>
+      <w:rFonts w:ascii="Segoe UI" w:hAnsi="Segoe UI" w:cs="Segoe UI"/>
+      <w:sz w:val="18"/>
+      <w:szCs w:val="18"/>
+    </w:rPr>
+  </w:style>
+  <w:style w:type="character" w:customStyle="1" w:styleId="BalloonTextChar">
+    <w:name w:val="Balloon Text Char"/>
+    <w:basedOn w:val="DefaultParagraphFont"/>
+    <w:link w:val="BalloonText"/>
+    <w:uiPriority w:val="99"/>
+    <w:semiHidden/>
+    <w:rsid w:val="006A32D1"/>
+    <w:rPr>
+      <w:rFonts w:ascii="Segoe UI" w:hAnsi="Segoe UI" w:cs="Segoe UI"/>
+      <w:sz w:val="18"/>
+      <w:szCs w:val="18"/>
+    </w:rPr>
   </w:style>
 </w:styles>
 </file>
@@ -6117,7 +6991,7 @@
 </file>
 
 <file path=customXml/itemProps1.xml><?xml version="1.0" encoding="utf-8"?>
-<ds:datastoreItem xmlns:ds="http://schemas.openxmlformats.org/officeDocument/2006/customXml" ds:itemID="{6E6E7060-0F42-445A-87A8-8A27550D2087}">
+<ds:datastoreItem xmlns:ds="http://schemas.openxmlformats.org/officeDocument/2006/customXml" ds:itemID="{4EAC7AFD-0642-4A33-9225-21868B27B92D}">
   <ds:schemaRefs>
     <ds:schemaRef ds:uri="http://schemas.openxmlformats.org/officeDocument/2006/bibliography"/>
   </ds:schemaRefs>

</xml_diff>